<commit_message>
feat: FastAPI and pygame can be flexibly extended and updated with several objects
</commit_message>
<xml_diff>
--- a/Notizen.docx
+++ b/Notizen.docx
@@ -8,15 +8,28 @@
           <w:lang w:val="en-US"/>
         </w:rPr>
       </w:pPr>
-      <w:hyperlink r:id="rId4" w:history="1">
-        <w:r>
-          <w:rPr>
-            <w:rStyle w:val="Hyperlink"/>
-            <w:lang w:val="en-US"/>
-          </w:rPr>
-          <w:t>https://github.com/vercel/nextjs-postgres-nextauth-tailwindcss-template</w:t>
-        </w:r>
-      </w:hyperlink>
+      <w:r>
+        <w:fldChar w:fldCharType="begin"/>
+      </w:r>
+      <w:r>
+        <w:rPr>
+          <w:lang w:val="en-US"/>
+        </w:rPr>
+        <w:instrText>HYPERLINK "https://github.com/vercel/nextjs-postgres-nextauth-tailwindcss-template"</w:instrText>
+      </w:r>
+      <w:r>
+        <w:fldChar w:fldCharType="separate"/>
+      </w:r>
+      <w:r>
+        <w:rPr>
+          <w:rStyle w:val="Hyperlink"/>
+          <w:lang w:val="en-US"/>
+        </w:rPr>
+        <w:t>https://github.com/vercel/nextjs-postgres-nextauth-tailwindcss-template</w:t>
+      </w:r>
+      <w:r>
+        <w:fldChar w:fldCharType="end"/>
+      </w:r>
       <w:r>
         <w:rPr>
           <w:lang w:val="en-US"/>
@@ -44,7 +57,7 @@
           <w:lang w:val="en-US"/>
         </w:rPr>
       </w:pPr>
-      <w:hyperlink r:id="rId5" w:history="1">
+      <w:hyperlink r:id="rId4" w:history="1">
         <w:r>
           <w:rPr>
             <w:rStyle w:val="Hyperlink"/>
@@ -60,12 +73,101 @@
           <w:lang w:val="en-US"/>
         </w:rPr>
       </w:pPr>
+      <w:proofErr w:type="spellStart"/>
       <w:r>
         <w:rPr>
           <w:lang w:val="en-US"/>
         </w:rPr>
-        <w:t>Tabellen erstellen Next.Js</w:t>
+        <w:t>Tabellen</w:t>
       </w:r>
+      <w:proofErr w:type="spellEnd"/>
+      <w:r>
+        <w:rPr>
+          <w:lang w:val="en-US"/>
+        </w:rPr>
+        <w:t xml:space="preserve"> </w:t>
+      </w:r>
+      <w:proofErr w:type="spellStart"/>
+      <w:r>
+        <w:rPr>
+          <w:lang w:val="en-US"/>
+        </w:rPr>
+        <w:t>erstellen</w:t>
+      </w:r>
+      <w:proofErr w:type="spellEnd"/>
+      <w:r>
+        <w:rPr>
+          <w:lang w:val="en-US"/>
+        </w:rPr>
+        <w:t xml:space="preserve"> </w:t>
+      </w:r>
+      <w:proofErr w:type="spellStart"/>
+      <w:r>
+        <w:rPr>
+          <w:lang w:val="en-US"/>
+        </w:rPr>
+        <w:t>Next.Js</w:t>
+      </w:r>
+      <w:proofErr w:type="spellEnd"/>
+    </w:p>
+    <w:p>
+      <w:pPr>
+        <w:rPr>
+          <w:lang w:val="en-US"/>
+        </w:rPr>
+      </w:pPr>
+    </w:p>
+    <w:p>
+      <w:pPr>
+        <w:rPr>
+          <w:lang w:val="en-US"/>
+        </w:rPr>
+      </w:pPr>
+    </w:p>
+    <w:p>
+      <w:pPr>
+        <w:rPr>
+          <w:lang w:val="en-US"/>
+        </w:rPr>
+      </w:pPr>
+      <w:r>
+        <w:rPr>
+          <w:lang w:val="en-US"/>
+        </w:rPr>
+        <w:t xml:space="preserve">Server.py </w:t>
+      </w:r>
+      <w:proofErr w:type="spellStart"/>
+      <w:r>
+        <w:rPr>
+          <w:lang w:val="en-US"/>
+        </w:rPr>
+        <w:t>starten</w:t>
+      </w:r>
+      <w:proofErr w:type="spellEnd"/>
+    </w:p>
+    <w:p>
+      <w:pPr>
+        <w:rPr>
+          <w:b/>
+          <w:bCs/>
+          <w:lang w:val="en-US"/>
+        </w:rPr>
+      </w:pPr>
+      <w:r>
+        <w:rPr>
+          <w:b/>
+          <w:bCs/>
+          <w:lang w:val="en-US"/>
+        </w:rPr>
+        <w:t>uvicorn server:app --host 127.0.0.1 --port 5000 --reload</w:t>
+      </w:r>
+    </w:p>
+    <w:p>
+      <w:pPr>
+        <w:rPr>
+          <w:lang w:val="en-US"/>
+        </w:rPr>
+      </w:pPr>
     </w:p>
     <w:sectPr>
       <w:pgSz w:w="11906" w:h="16838"/>
@@ -505,7 +607,6 @@
     <w:next w:val="Standard"/>
     <w:link w:val="berschrift2Zchn"/>
     <w:uiPriority w:val="9"/>
-    <w:semiHidden/>
     <w:unhideWhenUsed/>
     <w:qFormat/>
     <w:rsid w:val="00312B55"/>
@@ -680,7 +781,6 @@
   <w:style w:type="character" w:default="1" w:styleId="Absatz-Standardschriftart">
     <w:name w:val="Default Paragraph Font"/>
     <w:uiPriority w:val="1"/>
-    <w:semiHidden/>
     <w:unhideWhenUsed/>
   </w:style>
   <w:style w:type="table" w:default="1" w:styleId="NormaleTabelle">
@@ -722,7 +822,6 @@
     <w:basedOn w:val="Absatz-Standardschriftart"/>
     <w:link w:val="berschrift2"/>
     <w:uiPriority w:val="9"/>
-    <w:semiHidden/>
     <w:rsid w:val="00312B55"/>
     <w:rPr>
       <w:rFonts w:asciiTheme="majorHAnsi" w:eastAsiaTheme="majorEastAsia" w:hAnsiTheme="majorHAnsi" w:cstheme="majorBidi"/>
@@ -1015,6 +1114,18 @@
     <w:rPr>
       <w:color w:val="605E5C"/>
       <w:shd w:val="clear" w:color="auto" w:fill="E1DFDD"/>
+    </w:rPr>
+  </w:style>
+  <w:style w:type="character" w:styleId="BesuchterLink">
+    <w:name w:val="FollowedHyperlink"/>
+    <w:basedOn w:val="Absatz-Standardschriftart"/>
+    <w:uiPriority w:val="99"/>
+    <w:semiHidden/>
+    <w:unhideWhenUsed/>
+    <w:rsid w:val="007F6F31"/>
+    <w:rPr>
+      <w:color w:val="96607D" w:themeColor="followedHyperlink"/>
+      <w:u w:val="single"/>
     </w:rPr>
   </w:style>
 </w:styles>

</xml_diff>

<commit_message>
feat: FullScreen mode integrated
</commit_message>
<xml_diff>
--- a/Notizen.docx
+++ b/Notizen.docx
@@ -68,47 +68,36 @@
       </w:hyperlink>
     </w:p>
     <w:p>
-      <w:pPr>
-        <w:rPr>
-          <w:lang w:val="en-US"/>
-        </w:rPr>
-      </w:pPr>
+      <w:r>
+        <w:t xml:space="preserve">Tabellen erstellen </w:t>
+      </w:r>
       <w:proofErr w:type="spellStart"/>
       <w:r>
-        <w:rPr>
-          <w:lang w:val="en-US"/>
-        </w:rPr>
-        <w:t>Tabellen</w:t>
+        <w:t>Next.Js</w:t>
       </w:r>
       <w:proofErr w:type="spellEnd"/>
-      <w:r>
-        <w:rPr>
-          <w:lang w:val="en-US"/>
-        </w:rPr>
-        <w:t xml:space="preserve"> </w:t>
+    </w:p>
+    <w:p/>
+    <w:p/>
+    <w:p>
+      <w:r>
+        <w:t>Server.py starten</w:t>
+      </w:r>
+    </w:p>
+    <w:p>
+      <w:proofErr w:type="gramStart"/>
+      <w:r>
+        <w:t>.\</w:t>
       </w:r>
       <w:proofErr w:type="spellStart"/>
       <w:r>
-        <w:rPr>
-          <w:lang w:val="en-US"/>
-        </w:rPr>
-        <w:t>erstellen</w:t>
+        <w:t>venv</w:t>
       </w:r>
       <w:proofErr w:type="spellEnd"/>
       <w:r>
-        <w:rPr>
-          <w:lang w:val="en-US"/>
-        </w:rPr>
-        <w:t xml:space="preserve"> </w:t>
-      </w:r>
-      <w:proofErr w:type="spellStart"/>
-      <w:r>
-        <w:rPr>
-          <w:lang w:val="en-US"/>
-        </w:rPr>
-        <w:t>Next.Js</w:t>
-      </w:r>
-      <w:proofErr w:type="spellEnd"/>
+        <w:t>\Scripts\Activate</w:t>
+      </w:r>
+      <w:proofErr w:type="gramEnd"/>
     </w:p>
     <w:p>
       <w:pPr>
@@ -116,6 +105,34 @@
           <w:lang w:val="en-US"/>
         </w:rPr>
       </w:pPr>
+      <w:proofErr w:type="gramStart"/>
+      <w:r>
+        <w:rPr>
+          <w:lang w:val="en-US"/>
+        </w:rPr>
+        <w:t>cd .</w:t>
+      </w:r>
+      <w:proofErr w:type="gramEnd"/>
+      <w:r>
+        <w:rPr>
+          <w:lang w:val="en-US"/>
+        </w:rPr>
+        <w:t>\</w:t>
+      </w:r>
+      <w:proofErr w:type="spellStart"/>
+      <w:r>
+        <w:rPr>
+          <w:lang w:val="en-US"/>
+        </w:rPr>
+        <w:t>ViZo</w:t>
+      </w:r>
+      <w:proofErr w:type="spellEnd"/>
+      <w:r>
+        <w:rPr>
+          <w:lang w:val="en-US"/>
+        </w:rPr>
+        <w:t>\</w:t>
+      </w:r>
     </w:p>
     <w:p>
       <w:pPr>
@@ -123,6 +140,34 @@
           <w:lang w:val="en-US"/>
         </w:rPr>
       </w:pPr>
+      <w:proofErr w:type="gramStart"/>
+      <w:r>
+        <w:rPr>
+          <w:lang w:val="en-US"/>
+        </w:rPr>
+        <w:t>cd .</w:t>
+      </w:r>
+      <w:proofErr w:type="gramEnd"/>
+      <w:r>
+        <w:rPr>
+          <w:lang w:val="en-US"/>
+        </w:rPr>
+        <w:t>\</w:t>
+      </w:r>
+      <w:proofErr w:type="spellStart"/>
+      <w:r>
+        <w:rPr>
+          <w:lang w:val="en-US"/>
+        </w:rPr>
+        <w:t>src</w:t>
+      </w:r>
+      <w:proofErr w:type="spellEnd"/>
+      <w:r>
+        <w:rPr>
+          <w:lang w:val="en-US"/>
+        </w:rPr>
+        <w:t>\</w:t>
+      </w:r>
     </w:p>
     <w:p>
       <w:pPr>
@@ -130,44 +175,42 @@
           <w:lang w:val="en-US"/>
         </w:rPr>
       </w:pPr>
-      <w:r>
-        <w:rPr>
-          <w:lang w:val="en-US"/>
-        </w:rPr>
-        <w:t xml:space="preserve">Server.py </w:t>
-      </w:r>
       <w:proofErr w:type="spellStart"/>
       <w:r>
-        <w:rPr>
-          <w:lang w:val="en-US"/>
-        </w:rPr>
-        <w:t>starten</w:t>
-      </w:r>
-      <w:proofErr w:type="spellEnd"/>
-    </w:p>
-    <w:p>
-      <w:pPr>
         <w:rPr>
           <w:b/>
           <w:bCs/>
           <w:lang w:val="en-US"/>
         </w:rPr>
-      </w:pPr>
+        <w:t>uvicorn</w:t>
+      </w:r>
+      <w:proofErr w:type="spellEnd"/>
       <w:r>
         <w:rPr>
           <w:b/>
           <w:bCs/>
           <w:lang w:val="en-US"/>
         </w:rPr>
-        <w:t>uvicorn server:app --host 127.0.0.1 --port 5000 --reload</w:t>
-      </w:r>
-    </w:p>
-    <w:p>
-      <w:pPr>
-        <w:rPr>
-          <w:lang w:val="en-US"/>
-        </w:rPr>
-      </w:pPr>
+        <w:t xml:space="preserve"> </w:t>
+      </w:r>
+      <w:proofErr w:type="spellStart"/>
+      <w:r>
+        <w:rPr>
+          <w:b/>
+          <w:bCs/>
+          <w:lang w:val="en-US"/>
+        </w:rPr>
+        <w:t>server:app</w:t>
+      </w:r>
+      <w:proofErr w:type="spellEnd"/>
+      <w:r>
+        <w:rPr>
+          <w:b/>
+          <w:bCs/>
+          <w:lang w:val="en-US"/>
+        </w:rPr>
+        <w:t xml:space="preserve"> --host 127.0.0.1 --port 8000 --reload</w:t>
+      </w:r>
     </w:p>
     <w:sectPr>
       <w:pgSz w:w="11906" w:h="16838"/>
@@ -781,6 +824,7 @@
   <w:style w:type="character" w:default="1" w:styleId="Absatz-Standardschriftart">
     <w:name w:val="Default Paragraph Font"/>
     <w:uiPriority w:val="1"/>
+    <w:semiHidden/>
     <w:unhideWhenUsed/>
   </w:style>
   <w:style w:type="table" w:default="1" w:styleId="NormaleTabelle">

</xml_diff>